<commit_message>
actualizacion de la carpeta casos de usos. Cree los archivos correspondientes a cada caso para ser completados
</commit_message>
<xml_diff>
--- a/diagramas/3.Ver Estadisticas.docx
+++ b/diagramas/3.Ver Estadisticas.docx
@@ -89,8 +89,6 @@
               </w:rPr>
               <w:t>estadísticas</w:t>
             </w:r>
-            <w:bookmarkStart w:id="0" w:name="_GoBack"/>
-            <w:bookmarkEnd w:id="0"/>
           </w:p>
         </w:tc>
       </w:tr>
@@ -139,7 +137,6 @@
                 <w:szCs w:val="24"/>
               </w:rPr>
             </w:pPr>
-            <w:proofErr w:type="spellStart"/>
             <w:r>
               <w:rPr>
                 <w:sz w:val="24"/>
@@ -147,7 +144,13 @@
               </w:rPr>
               <w:t>Admin</w:t>
             </w:r>
-            <w:proofErr w:type="spellEnd"/>
+            <w:r>
+              <w:rPr>
+                <w:sz w:val="24"/>
+                <w:szCs w:val="24"/>
+              </w:rPr>
+              <w:t>istrador</w:t>
+            </w:r>
             <w:r>
               <w:rPr>
                 <w:sz w:val="24"/>
@@ -203,6 +206,15 @@
                 <w:szCs w:val="24"/>
               </w:rPr>
             </w:pPr>
+            <w:r>
+              <w:rPr>
+                <w:sz w:val="24"/>
+                <w:szCs w:val="24"/>
+              </w:rPr>
+              <w:t>En este caso el usuario podrá conocer las estadísticas de cada alumno.</w:t>
+            </w:r>
+            <w:bookmarkStart w:id="0" w:name="_GoBack"/>
+            <w:bookmarkEnd w:id="0"/>
           </w:p>
         </w:tc>
       </w:tr>
@@ -1350,7 +1362,7 @@
 </file>
 
 <file path=customXml/itemProps1.xml><?xml version="1.0" encoding="utf-8"?>
-<ds:datastoreItem xmlns:ds="http://schemas.openxmlformats.org/officeDocument/2006/customXml" ds:itemID="{448DDC58-4EB3-4559-804D-AC98EDB402D0}">
+<ds:datastoreItem xmlns:ds="http://schemas.openxmlformats.org/officeDocument/2006/customXml" ds:itemID="{F9F940BA-62C9-43BB-93B6-E91D446682CB}">
   <ds:schemaRefs>
     <ds:schemaRef ds:uri="http://schemas.openxmlformats.org/officeDocument/2006/bibliography"/>
   </ds:schemaRefs>

</xml_diff>